<commit_message>
Updated Git link in the project documentation file
</commit_message>
<xml_diff>
--- a/Phase1Pro/Project Documentation, Flowchart & User Stories.docx
+++ b/Phase1Pro/Project Documentation, Flowchart & User Stories.docx
@@ -126,8 +126,9 @@
         <w:rPr>
           <w:b/>
           <w:bCs/>
-          <w:sz w:val="28"/>
-          <w:szCs w:val="28"/>
+          <w:color w:val="FF0000"/>
+          <w:sz w:val="40"/>
+          <w:szCs w:val="40"/>
           <w:lang w:val="en-US"/>
         </w:rPr>
         <w:t xml:space="preserve">Git Hub </w:t>
@@ -137,8 +138,9 @@
         <w:rPr>
           <w:b/>
           <w:bCs/>
-          <w:sz w:val="28"/>
-          <w:szCs w:val="28"/>
+          <w:color w:val="FF0000"/>
+          <w:sz w:val="40"/>
+          <w:szCs w:val="40"/>
           <w:lang w:val="en-US"/>
         </w:rPr>
         <w:t>Link</w:t>
@@ -147,6 +149,7 @@
         <w:rPr>
           <w:b/>
           <w:bCs/>
+          <w:color w:val="FF0000"/>
           <w:lang w:val="en-US"/>
         </w:rPr>
         <w:t xml:space="preserve"> </w:t>
@@ -155,8 +158,17 @@
         <w:rPr>
           <w:b/>
           <w:bCs/>
+          <w:color w:val="FF0000"/>
           <w:lang w:val="en-US"/>
         </w:rPr>
+        <w:t xml:space="preserve"> </w:t>
+      </w:r>
+      <w:r>
+        <w:rPr>
+          <w:b/>
+          <w:bCs/>
+          <w:lang w:val="en-US"/>
+        </w:rPr>
         <w:t>:</w:t>
       </w:r>
       <w:proofErr w:type="gramEnd"/>
@@ -168,6 +180,43 @@
         </w:rPr>
         <w:t xml:space="preserve"> </w:t>
       </w:r>
+      <w:r>
+        <w:rPr>
+          <w:b/>
+          <w:bCs/>
+          <w:lang w:val="en-US"/>
+        </w:rPr>
+        <w:t xml:space="preserve">   </w:t>
+      </w:r>
+      <w:hyperlink r:id="rId7" w:history="1">
+        <w:r>
+          <w:rPr>
+            <w:rStyle w:val="Hyperlink"/>
+            <w:b/>
+            <w:bCs/>
+            <w:lang w:val="en-US"/>
+          </w:rPr>
+          <w:t>https://github.com/ajunu/Phase1FinalProject</w:t>
+        </w:r>
+        <w:r>
+          <w:rPr>
+            <w:rStyle w:val="Hyperlink"/>
+            <w:b/>
+            <w:bCs/>
+            <w:lang w:val="en-US"/>
+          </w:rPr>
+          <w:t>.git</w:t>
+        </w:r>
+      </w:hyperlink>
+    </w:p>
+    <w:p>
+      <w:pPr>
+        <w:rPr>
+          <w:b/>
+          <w:bCs/>
+          <w:lang w:val="en-US"/>
+        </w:rPr>
+      </w:pPr>
     </w:p>
     <w:p>
       <w:pPr>
@@ -252,14 +301,7 @@
           <w:rFonts w:cstheme="minorHAnsi"/>
           <w:b/>
         </w:rPr>
-        <w:t>Project Description:</w:t>
-      </w:r>
-      <w:r>
-        <w:rPr>
-          <w:rFonts w:cstheme="minorHAnsi"/>
-          <w:b/>
-        </w:rPr>
-        <w:t xml:space="preserve"> </w:t>
+        <w:t xml:space="preserve">Project Description: </w:t>
       </w:r>
       <w:r>
         <w:rPr>
@@ -362,14 +404,7 @@
           <w:rFonts w:cstheme="minorHAnsi"/>
           <w:bCs/>
         </w:rPr>
-        <w:t xml:space="preserve"> </w:t>
-      </w:r>
-      <w:r>
-        <w:rPr>
-          <w:rFonts w:cstheme="minorHAnsi"/>
-          <w:bCs/>
-        </w:rPr>
-        <w:t>Scrum Methodology</w:t>
+        <w:t xml:space="preserve"> Scrum Methodology</w:t>
       </w:r>
     </w:p>
     <w:p>
@@ -1271,7 +1306,6 @@
           <w:b/>
           <w:color w:val="000000"/>
         </w:rPr>
-        <w:lastRenderedPageBreak/>
         <w:t>CONSOLE with Menu options</w:t>
       </w:r>
       <w:r>
@@ -1325,7 +1359,7 @@
                     </pic:cNvPicPr>
                   </pic:nvPicPr>
                   <pic:blipFill>
-                    <a:blip r:embed="rId7">
+                    <a:blip r:embed="rId8">
                       <a:extLst>
                         <a:ext uri="{28A0092B-C50C-407E-A947-70E740481C1C}">
                           <a14:useLocalDpi xmlns:a14="http://schemas.microsoft.com/office/drawing/2010/main" val="0"/>
@@ -1701,7 +1735,7 @@
                     </pic:cNvPicPr>
                   </pic:nvPicPr>
                   <pic:blipFill>
-                    <a:blip r:embed="rId8">
+                    <a:blip r:embed="rId9">
                       <a:extLst>
                         <a:ext uri="{28A0092B-C50C-407E-A947-70E740481C1C}">
                           <a14:useLocalDpi xmlns:a14="http://schemas.microsoft.com/office/drawing/2010/main" val="0"/>
@@ -1837,7 +1871,7 @@
                     </pic:cNvPicPr>
                   </pic:nvPicPr>
                   <pic:blipFill>
-                    <a:blip r:embed="rId9">
+                    <a:blip r:embed="rId10">
                       <a:extLst>
                         <a:ext uri="{28A0092B-C50C-407E-A947-70E740481C1C}">
                           <a14:useLocalDpi xmlns:a14="http://schemas.microsoft.com/office/drawing/2010/main" val="0"/>
@@ -2172,7 +2206,7 @@
                     </pic:cNvPicPr>
                   </pic:nvPicPr>
                   <pic:blipFill>
-                    <a:blip r:embed="rId10">
+                    <a:blip r:embed="rId11">
                       <a:extLst>
                         <a:ext uri="{28A0092B-C50C-407E-A947-70E740481C1C}">
                           <a14:useLocalDpi xmlns:a14="http://schemas.microsoft.com/office/drawing/2010/main" val="0"/>
@@ -2257,7 +2291,7 @@
                     </pic:cNvPicPr>
                   </pic:nvPicPr>
                   <pic:blipFill>
-                    <a:blip r:embed="rId11">
+                    <a:blip r:embed="rId12">
                       <a:extLst>
                         <a:ext uri="{28A0092B-C50C-407E-A947-70E740481C1C}">
                           <a14:useLocalDpi xmlns:a14="http://schemas.microsoft.com/office/drawing/2010/main" val="0"/>
@@ -2441,51 +2475,7 @@
           <w:szCs w:val="22"/>
           <w:lang w:val="en-GB"/>
         </w:rPr>
-        <w:t>If</w:t>
-      </w:r>
-      <w:r>
-        <w:rPr>
-          <w:rFonts w:asciiTheme="minorHAnsi" w:hAnsiTheme="minorHAnsi" w:cs="Arial"/>
-          <w:bCs/>
-          <w:color w:val="000000"/>
-          <w:sz w:val="22"/>
-          <w:szCs w:val="22"/>
-          <w:lang w:val="en-GB"/>
-        </w:rPr>
-        <w:t xml:space="preserve"> we choose Option </w:t>
-      </w:r>
-      <w:r>
-        <w:rPr>
-          <w:rFonts w:asciiTheme="minorHAnsi" w:hAnsiTheme="minorHAnsi" w:cs="Arial"/>
-          <w:bCs/>
-          <w:color w:val="000000"/>
-          <w:sz w:val="22"/>
-          <w:szCs w:val="22"/>
-          <w:lang w:val="en-GB"/>
-        </w:rPr>
-        <w:t>3</w:t>
-      </w:r>
-      <w:r>
-        <w:rPr>
-          <w:rFonts w:asciiTheme="minorHAnsi" w:hAnsiTheme="minorHAnsi" w:cs="Arial"/>
-          <w:bCs/>
-          <w:color w:val="000000"/>
-          <w:sz w:val="22"/>
-          <w:szCs w:val="22"/>
-          <w:lang w:val="en-GB"/>
-        </w:rPr>
-        <w:t xml:space="preserve">, it will ask for the filename to </w:t>
-      </w:r>
-      <w:r>
-        <w:rPr>
-          <w:rFonts w:asciiTheme="minorHAnsi" w:hAnsiTheme="minorHAnsi" w:cs="Arial"/>
-          <w:bCs/>
-          <w:color w:val="000000"/>
-          <w:sz w:val="22"/>
-          <w:szCs w:val="22"/>
-          <w:lang w:val="en-GB"/>
-        </w:rPr>
-        <w:t xml:space="preserve">Delete and </w:t>
+        <w:t xml:space="preserve">If we choose Option 3, it will ask for the filename to Delete and </w:t>
       </w:r>
       <w:r>
         <w:rPr>
@@ -2687,7 +2677,7 @@
                     </pic:cNvPicPr>
                   </pic:nvPicPr>
                   <pic:blipFill>
-                    <a:blip r:embed="rId12">
+                    <a:blip r:embed="rId13">
                       <a:extLst>
                         <a:ext uri="{28A0092B-C50C-407E-A947-70E740481C1C}">
                           <a14:useLocalDpi xmlns:a14="http://schemas.microsoft.com/office/drawing/2010/main" val="0"/>
@@ -2837,7 +2827,7 @@
                     </pic:cNvPicPr>
                   </pic:nvPicPr>
                   <pic:blipFill>
-                    <a:blip r:embed="rId13">
+                    <a:blip r:embed="rId14">
                       <a:extLst>
                         <a:ext uri="{28A0092B-C50C-407E-A947-70E740481C1C}">
                           <a14:useLocalDpi xmlns:a14="http://schemas.microsoft.com/office/drawing/2010/main" val="0"/>
@@ -3153,7 +3143,7 @@
                     </pic:cNvPicPr>
                   </pic:nvPicPr>
                   <pic:blipFill>
-                    <a:blip r:embed="rId14">
+                    <a:blip r:embed="rId15">
                       <a:extLst>
                         <a:ext uri="{28A0092B-C50C-407E-A947-70E740481C1C}">
                           <a14:useLocalDpi xmlns:a14="http://schemas.microsoft.com/office/drawing/2010/main" val="0"/>
@@ -3229,17 +3219,7 @@
           <w:szCs w:val="20"/>
           <w:shd w:val="clear" w:color="auto" w:fill="E8F2FE"/>
         </w:rPr>
-        <w:t>"File Not Found"</w:t>
-      </w:r>
-      <w:r>
-        <w:rPr>
-          <w:rFonts w:ascii="Consolas" w:hAnsi="Consolas" w:cs="Consolas"/>
-          <w:color w:val="2A00FF"/>
-          <w:sz w:val="20"/>
-          <w:szCs w:val="20"/>
-          <w:shd w:val="clear" w:color="auto" w:fill="E8F2FE"/>
-        </w:rPr>
-        <w:t xml:space="preserve"> </w:t>
+        <w:t xml:space="preserve">"File Not Found" </w:t>
       </w:r>
       <w:r>
         <w:rPr>
@@ -3293,7 +3273,7 @@
                     </pic:cNvPicPr>
                   </pic:nvPicPr>
                   <pic:blipFill>
-                    <a:blip r:embed="rId15">
+                    <a:blip r:embed="rId16">
                       <a:extLst>
                         <a:ext uri="{28A0092B-C50C-407E-A947-70E740481C1C}">
                           <a14:useLocalDpi xmlns:a14="http://schemas.microsoft.com/office/drawing/2010/main" val="0"/>
@@ -3346,29 +3326,7 @@
           <w:szCs w:val="28"/>
           <w:u w:val="single"/>
         </w:rPr>
-        <w:t xml:space="preserve">Menu </w:t>
-      </w:r>
-      <w:r>
-        <w:rPr>
-          <w:rFonts w:cs="Arial"/>
-          <w:b/>
-          <w:color w:val="000000"/>
-          <w:sz w:val="28"/>
-          <w:szCs w:val="28"/>
-          <w:u w:val="single"/>
-        </w:rPr>
-        <w:t>5</w:t>
-      </w:r>
-      <w:r>
-        <w:rPr>
-          <w:rFonts w:cs="Arial"/>
-          <w:b/>
-          <w:color w:val="000000"/>
-          <w:sz w:val="28"/>
-          <w:szCs w:val="28"/>
-          <w:u w:val="single"/>
-        </w:rPr>
-        <w:t xml:space="preserve"> </w:t>
+        <w:t xml:space="preserve">Menu 5 </w:t>
       </w:r>
       <w:r>
         <w:rPr>
@@ -3500,7 +3458,7 @@
                     </pic:cNvPicPr>
                   </pic:nvPicPr>
                   <pic:blipFill>
-                    <a:blip r:embed="rId16">
+                    <a:blip r:embed="rId17">
                       <a:extLst>
                         <a:ext uri="{28A0092B-C50C-407E-A947-70E740481C1C}">
                           <a14:useLocalDpi xmlns:a14="http://schemas.microsoft.com/office/drawing/2010/main" val="0"/>
@@ -3650,7 +3608,7 @@
                     </pic:cNvPicPr>
                   </pic:nvPicPr>
                   <pic:blipFill>
-                    <a:blip r:embed="rId17">
+                    <a:blip r:embed="rId18">
                       <a:extLst>
                         <a:ext uri="{28A0092B-C50C-407E-A947-70E740481C1C}">
                           <a14:useLocalDpi xmlns:a14="http://schemas.microsoft.com/office/drawing/2010/main" val="0"/>
@@ -3789,7 +3747,7 @@
                     </pic:cNvPicPr>
                   </pic:nvPicPr>
                   <pic:blipFill>
-                    <a:blip r:embed="rId18">
+                    <a:blip r:embed="rId19">
                       <a:extLst>
                         <a:ext uri="{28A0092B-C50C-407E-A947-70E740481C1C}">
                           <a14:useLocalDpi xmlns:a14="http://schemas.microsoft.com/office/drawing/2010/main" val="0"/>
@@ -4771,6 +4729,7 @@
     <w:lsdException w:name="HTML Sample" w:semiHidden="1" w:unhideWhenUsed="1"/>
     <w:lsdException w:name="HTML Typewriter" w:semiHidden="1" w:unhideWhenUsed="1"/>
     <w:lsdException w:name="HTML Variable" w:semiHidden="1" w:unhideWhenUsed="1"/>
+    <w:lsdException w:name="Normal Table" w:semiHidden="1" w:unhideWhenUsed="1"/>
     <w:lsdException w:name="annotation subject" w:semiHidden="1" w:unhideWhenUsed="1"/>
     <w:lsdException w:name="No List" w:semiHidden="1" w:unhideWhenUsed="1"/>
     <w:lsdException w:name="Outline List 1" w:semiHidden="1" w:unhideWhenUsed="1"/>
@@ -4817,8 +4776,10 @@
     <w:lsdException w:name="Table Subtle 2" w:semiHidden="1" w:unhideWhenUsed="1"/>
     <w:lsdException w:name="Table Web 1" w:semiHidden="1" w:unhideWhenUsed="1"/>
     <w:lsdException w:name="Table Web 2" w:semiHidden="1" w:unhideWhenUsed="1"/>
+    <w:lsdException w:name="Table Web 3" w:semiHidden="1" w:unhideWhenUsed="1"/>
     <w:lsdException w:name="Balloon Text" w:semiHidden="1" w:unhideWhenUsed="1"/>
     <w:lsdException w:name="Table Grid" w:uiPriority="39"/>
+    <w:lsdException w:name="Table Theme" w:semiHidden="1" w:unhideWhenUsed="1"/>
     <w:lsdException w:name="Placeholder Text" w:semiHidden="1"/>
     <w:lsdException w:name="No Spacing" w:uiPriority="1" w:qFormat="1"/>
     <w:lsdException w:name="Light Shading" w:uiPriority="60"/>
@@ -5131,6 +5092,29 @@
     <w:uiPriority w:val="99"/>
     <w:rsid w:val="009F596D"/>
   </w:style>
+  <w:style w:type="character" w:styleId="Hyperlink">
+    <w:name w:val="Hyperlink"/>
+    <w:basedOn w:val="DefaultParagraphFont"/>
+    <w:uiPriority w:val="99"/>
+    <w:unhideWhenUsed/>
+    <w:rsid w:val="00F466DD"/>
+    <w:rPr>
+      <w:color w:val="0563C1" w:themeColor="hyperlink"/>
+      <w:u w:val="single"/>
+    </w:rPr>
+  </w:style>
+  <w:style w:type="character" w:styleId="UnresolvedMention">
+    <w:name w:val="Unresolved Mention"/>
+    <w:basedOn w:val="DefaultParagraphFont"/>
+    <w:uiPriority w:val="99"/>
+    <w:semiHidden/>
+    <w:unhideWhenUsed/>
+    <w:rsid w:val="00F466DD"/>
+    <w:rPr>
+      <w:color w:val="605E5C"/>
+      <w:shd w:val="clear" w:color="auto" w:fill="E1DFDD"/>
+    </w:rPr>
+  </w:style>
 </w:styles>
 </file>
 

</xml_diff>